<commit_message>
Creazione gant, usecase e aggiornamento documentazione
</commit_message>
<xml_diff>
--- a/2_Abstract/AbstractEdoardoRatti.docx
+++ b/2_Abstract/AbstractEdoardoRatti.docx
@@ -48,7 +48,7 @@
           <w:szCs w:val="14"/>
           <w:lang w:val="it-IT"/>
         </w:rPr>
-        <w:t>Nome e cognome</w:t>
+        <w:t>Edoardo Ratti</w:t>
       </w:r>
     </w:p>
     <w:p>
@@ -87,7 +87,15 @@
           <w:lang w:val="it-IT"/>
         </w:rPr>
         <w:tab/>
-        <w:t>Nome dell’azienda</w:t>
+      </w:r>
+      <w:r>
+        <w:rPr>
+          <w:iCs/>
+          <w:sz w:val="22"/>
+          <w:szCs w:val="14"/>
+          <w:lang w:val="it-IT"/>
+        </w:rPr>
+        <w:t>SAMT</w:t>
       </w:r>
     </w:p>
     <w:p>
@@ -135,7 +143,6 @@
           <w:lang w:val="it-IT"/>
         </w:rPr>
         <w:tab/>
-        <w:t xml:space="preserve">Date di inizio e fine </w:t>
       </w:r>
       <w:r>
         <w:rPr>
@@ -144,25 +151,7 @@
           <w:szCs w:val="14"/>
           <w:lang w:val="it-IT"/>
         </w:rPr>
-        <w:t>d</w:t>
-      </w:r>
-      <w:r>
-        <w:rPr>
-          <w:iCs/>
-          <w:sz w:val="22"/>
-          <w:szCs w:val="14"/>
-          <w:lang w:val="it-IT"/>
-        </w:rPr>
-        <w:t>el</w:t>
-      </w:r>
-      <w:r>
-        <w:rPr>
-          <w:iCs/>
-          <w:sz w:val="22"/>
-          <w:szCs w:val="14"/>
-          <w:lang w:val="it-IT"/>
-        </w:rPr>
-        <w:t xml:space="preserve"> lavoro</w:t>
+        <w:t>09.09.22</w:t>
       </w:r>
     </w:p>
     <w:p>
@@ -234,7 +223,7 @@
     <w:bookmarkEnd w:id="1"/>
     <w:p>
       <w:pPr>
-        <w:pStyle w:val="Heading2"/>
+        <w:pStyle w:val="Titolo2"/>
         <w:numPr>
           <w:ilvl w:val="0"/>
           <w:numId w:val="0"/>
@@ -313,7 +302,7 @@
     </w:p>
     <w:p>
       <w:pPr>
-        <w:pStyle w:val="Heading2"/>
+        <w:pStyle w:val="Titolo2"/>
         <w:numPr>
           <w:ilvl w:val="0"/>
           <w:numId w:val="0"/>
@@ -351,6 +340,7 @@
           <w:lang w:val="it-IT"/>
         </w:rPr>
       </w:pPr>
+      <w:bookmarkStart w:id="4" w:name="_GoBack"/>
       <w:r>
         <w:rPr>
           <w:i/>
@@ -382,6 +372,7 @@
     </w:p>
     <w:bookmarkEnd w:id="2"/>
     <w:bookmarkEnd w:id="3"/>
+    <w:bookmarkEnd w:id="4"/>
     <w:p>
       <w:pPr>
         <w:rPr>
@@ -392,7 +383,7 @@
     </w:p>
     <w:p>
       <w:pPr>
-        <w:pStyle w:val="Heading2"/>
+        <w:pStyle w:val="Titolo2"/>
         <w:numPr>
           <w:ilvl w:val="0"/>
           <w:numId w:val="0"/>
@@ -683,30 +674,8 @@
           <w:sz w:val="20"/>
           <w:lang w:val="it-IT"/>
         </w:rPr>
-        <w:t>L’</w:t>
+        <w:t>L’abstract non deve contenere elementi grafici ed avere una lunghezza massima di 1 pagina (vedi criterio di valutazione B1).</w:t>
       </w:r>
-      <w:proofErr w:type="spellStart"/>
-      <w:r>
-        <w:rPr>
-          <w:bCs/>
-          <w:i/>
-          <w:sz w:val="20"/>
-          <w:lang w:val="it-IT"/>
-        </w:rPr>
-        <w:t>abstract</w:t>
-      </w:r>
-      <w:proofErr w:type="spellEnd"/>
-      <w:r>
-        <w:rPr>
-          <w:bCs/>
-          <w:i/>
-          <w:sz w:val="20"/>
-          <w:lang w:val="it-IT"/>
-        </w:rPr>
-        <w:t xml:space="preserve"> non deve contenere elementi grafici ed avere una lunghezza massima di 1 pagina (vedi criterio di valutazione B1).</w:t>
-      </w:r>
-      <w:bookmarkStart w:id="4" w:name="_GoBack"/>
-      <w:bookmarkEnd w:id="4"/>
     </w:p>
     <w:sectPr>
       <w:headerReference w:type="default" r:id="rId7"/>
@@ -744,7 +713,7 @@
 <w:ftr xmlns:wpc="http://schemas.microsoft.com/office/word/2010/wordprocessingCanvas" xmlns:cx="http://schemas.microsoft.com/office/drawing/2014/chartex" xmlns:cx1="http://schemas.microsoft.com/office/drawing/2015/9/8/chartex" xmlns:cx2="http://schemas.microsoft.com/office/drawing/2015/10/21/chartex" xmlns:cx3="http://schemas.microsoft.com/office/drawing/2016/5/9/chartex" xmlns:cx4="http://schemas.microsoft.com/office/drawing/2016/5/10/chartex" xmlns:cx5="http://schemas.microsoft.com/office/drawing/2016/5/11/chartex" xmlns:cx6="http://schemas.microsoft.com/office/drawing/2016/5/12/chartex" xmlns:cx7="http://schemas.microsoft.com/office/drawing/2016/5/13/chartex" xmlns:cx8="http://schemas.microsoft.com/office/drawing/2016/5/14/chartex" xmlns:mc="http://schemas.openxmlformats.org/markup-compatibility/2006" xmlns:aink="http://schemas.microsoft.com/office/drawing/2016/ink" xmlns:am3d="http://schemas.microsoft.com/office/drawing/2017/model3d" xmlns:o="urn:schemas-microsoft-com:office:office" xmlns:r="http://schemas.openxmlformats.org/officeDocument/2006/relationships" xmlns:m="http://schemas.openxmlformats.org/officeDocument/2006/math" xmlns:v="urn:schemas-microsoft-com:vml" xmlns:wp14="http://schemas.microsoft.com/office/word/2010/wordprocessingDrawing" xmlns:wp="http://schemas.openxmlformats.org/drawingml/2006/wordprocessingDrawing" xmlns:w10="urn:schemas-microsoft-com:office:word" xmlns:w="http://schemas.openxmlformats.org/wordprocessingml/2006/main" xmlns:w14="http://schemas.microsoft.com/office/word/2010/wordml" xmlns:w15="http://schemas.microsoft.com/office/word/2012/wordml" xmlns:w16cid="http://schemas.microsoft.com/office/word/2016/wordml/cid" xmlns:w16se="http://schemas.microsoft.com/office/word/2015/wordml/symex" xmlns:wpg="http://schemas.microsoft.com/office/word/2010/wordprocessingGroup" xmlns:wpi="http://schemas.microsoft.com/office/word/2010/wordprocessingInk" xmlns:wne="http://schemas.microsoft.com/office/word/2006/wordml" xmlns:wps="http://schemas.microsoft.com/office/word/2010/wordprocessingShape" mc:Ignorable="w14 w15 w16se w16cid wp14">
   <w:p>
     <w:pPr>
-      <w:pStyle w:val="Footer"/>
+      <w:pStyle w:val="Pidipagina"/>
       <w:pBdr>
         <w:top w:val="single" w:sz="4" w:space="1" w:color="auto"/>
       </w:pBdr>
@@ -788,7 +757,7 @@
     </w:r>
     <w:r>
       <w:rPr>
-        <w:rStyle w:val="PageNumber"/>
+        <w:rStyle w:val="Numeropagina"/>
         <w:sz w:val="16"/>
         <w:szCs w:val="16"/>
         <w:lang w:val="it-IT"/>
@@ -797,7 +766,7 @@
     </w:r>
     <w:r>
       <w:rPr>
-        <w:rStyle w:val="PageNumber"/>
+        <w:rStyle w:val="Numeropagina"/>
         <w:sz w:val="16"/>
         <w:szCs w:val="16"/>
         <w:lang w:val="it-IT"/>
@@ -806,7 +775,7 @@
     </w:r>
     <w:r>
       <w:rPr>
-        <w:rStyle w:val="PageNumber"/>
+        <w:rStyle w:val="Numeropagina"/>
         <w:sz w:val="16"/>
         <w:szCs w:val="16"/>
         <w:lang w:val="it-IT"/>
@@ -815,7 +784,7 @@
     </w:r>
     <w:r>
       <w:rPr>
-        <w:rStyle w:val="PageNumber"/>
+        <w:rStyle w:val="Numeropagina"/>
         <w:noProof/>
         <w:sz w:val="16"/>
         <w:szCs w:val="16"/>
@@ -825,7 +794,7 @@
     </w:r>
     <w:r>
       <w:rPr>
-        <w:rStyle w:val="PageNumber"/>
+        <w:rStyle w:val="Numeropagina"/>
         <w:sz w:val="16"/>
         <w:szCs w:val="16"/>
         <w:lang w:val="it-IT"/>
@@ -888,7 +857,7 @@
 <w:ftr xmlns:wpc="http://schemas.microsoft.com/office/word/2010/wordprocessingCanvas" xmlns:cx="http://schemas.microsoft.com/office/drawing/2014/chartex" xmlns:cx1="http://schemas.microsoft.com/office/drawing/2015/9/8/chartex" xmlns:cx2="http://schemas.microsoft.com/office/drawing/2015/10/21/chartex" xmlns:cx3="http://schemas.microsoft.com/office/drawing/2016/5/9/chartex" xmlns:cx4="http://schemas.microsoft.com/office/drawing/2016/5/10/chartex" xmlns:cx5="http://schemas.microsoft.com/office/drawing/2016/5/11/chartex" xmlns:cx6="http://schemas.microsoft.com/office/drawing/2016/5/12/chartex" xmlns:cx7="http://schemas.microsoft.com/office/drawing/2016/5/13/chartex" xmlns:cx8="http://schemas.microsoft.com/office/drawing/2016/5/14/chartex" xmlns:mc="http://schemas.openxmlformats.org/markup-compatibility/2006" xmlns:aink="http://schemas.microsoft.com/office/drawing/2016/ink" xmlns:am3d="http://schemas.microsoft.com/office/drawing/2017/model3d" xmlns:o="urn:schemas-microsoft-com:office:office" xmlns:r="http://schemas.openxmlformats.org/officeDocument/2006/relationships" xmlns:m="http://schemas.openxmlformats.org/officeDocument/2006/math" xmlns:v="urn:schemas-microsoft-com:vml" xmlns:wp14="http://schemas.microsoft.com/office/word/2010/wordprocessingDrawing" xmlns:wp="http://schemas.openxmlformats.org/drawingml/2006/wordprocessingDrawing" xmlns:w10="urn:schemas-microsoft-com:office:word" xmlns:w="http://schemas.openxmlformats.org/wordprocessingml/2006/main" xmlns:w14="http://schemas.microsoft.com/office/word/2010/wordml" xmlns:w15="http://schemas.microsoft.com/office/word/2012/wordml" xmlns:w16cid="http://schemas.microsoft.com/office/word/2016/wordml/cid" xmlns:w16se="http://schemas.microsoft.com/office/word/2015/wordml/symex" xmlns:wpg="http://schemas.microsoft.com/office/word/2010/wordprocessingGroup" xmlns:wpi="http://schemas.microsoft.com/office/word/2010/wordprocessingInk" xmlns:wne="http://schemas.microsoft.com/office/word/2006/wordml" xmlns:wps="http://schemas.microsoft.com/office/word/2010/wordprocessingShape" mc:Ignorable="w14 w15 w16se w16cid wp14">
   <w:p>
     <w:pPr>
-      <w:pStyle w:val="Footer"/>
+      <w:pStyle w:val="Pidipagina"/>
       <w:tabs>
         <w:tab w:val="clear" w:pos="4536"/>
         <w:tab w:val="clear" w:pos="9072"/>
@@ -924,7 +893,7 @@
   </w:p>
   <w:p>
     <w:pPr>
-      <w:pStyle w:val="Footer"/>
+      <w:pStyle w:val="Pidipagina"/>
       <w:tabs>
         <w:tab w:val="clear" w:pos="4536"/>
         <w:tab w:val="clear" w:pos="9072"/>
@@ -974,7 +943,7 @@
   </w:p>
   <w:p>
     <w:pPr>
-      <w:pStyle w:val="Footer"/>
+      <w:pStyle w:val="Pidipagina"/>
       <w:tabs>
         <w:tab w:val="clear" w:pos="4536"/>
         <w:tab w:val="clear" w:pos="9072"/>
@@ -1017,7 +986,7 @@
   </w:p>
   <w:p>
     <w:pPr>
-      <w:pStyle w:val="Footer"/>
+      <w:pStyle w:val="Pidipagina"/>
       <w:tabs>
         <w:tab w:val="clear" w:pos="4536"/>
         <w:tab w:val="clear" w:pos="9072"/>
@@ -1053,7 +1022,7 @@
   </w:p>
   <w:p>
     <w:pPr>
-      <w:pStyle w:val="Footer"/>
+      <w:pStyle w:val="Pidipagina"/>
       <w:tabs>
         <w:tab w:val="clear" w:pos="4536"/>
         <w:tab w:val="clear" w:pos="9072"/>
@@ -1104,7 +1073,7 @@
   </w:p>
   <w:p>
     <w:pPr>
-      <w:pStyle w:val="Footer"/>
+      <w:pStyle w:val="Pidipagina"/>
       <w:tabs>
         <w:tab w:val="clear" w:pos="4536"/>
         <w:tab w:val="clear" w:pos="9072"/>
@@ -1171,14 +1140,13 @@
 <w:hdr xmlns:wpc="http://schemas.microsoft.com/office/word/2010/wordprocessingCanvas" xmlns:cx="http://schemas.microsoft.com/office/drawing/2014/chartex" xmlns:cx1="http://schemas.microsoft.com/office/drawing/2015/9/8/chartex" xmlns:cx2="http://schemas.microsoft.com/office/drawing/2015/10/21/chartex" xmlns:cx3="http://schemas.microsoft.com/office/drawing/2016/5/9/chartex" xmlns:cx4="http://schemas.microsoft.com/office/drawing/2016/5/10/chartex" xmlns:cx5="http://schemas.microsoft.com/office/drawing/2016/5/11/chartex" xmlns:cx6="http://schemas.microsoft.com/office/drawing/2016/5/12/chartex" xmlns:cx7="http://schemas.microsoft.com/office/drawing/2016/5/13/chartex" xmlns:cx8="http://schemas.microsoft.com/office/drawing/2016/5/14/chartex" xmlns:mc="http://schemas.openxmlformats.org/markup-compatibility/2006" xmlns:aink="http://schemas.microsoft.com/office/drawing/2016/ink" xmlns:am3d="http://schemas.microsoft.com/office/drawing/2017/model3d" xmlns:o="urn:schemas-microsoft-com:office:office" xmlns:r="http://schemas.openxmlformats.org/officeDocument/2006/relationships" xmlns:m="http://schemas.openxmlformats.org/officeDocument/2006/math" xmlns:v="urn:schemas-microsoft-com:vml" xmlns:wp14="http://schemas.microsoft.com/office/word/2010/wordprocessingDrawing" xmlns:wp="http://schemas.openxmlformats.org/drawingml/2006/wordprocessingDrawing" xmlns:w10="urn:schemas-microsoft-com:office:word" xmlns:w="http://schemas.openxmlformats.org/wordprocessingml/2006/main" xmlns:w14="http://schemas.microsoft.com/office/word/2010/wordml" xmlns:w15="http://schemas.microsoft.com/office/word/2012/wordml" xmlns:w16cid="http://schemas.microsoft.com/office/word/2016/wordml/cid" xmlns:w16se="http://schemas.microsoft.com/office/word/2015/wordml/symex" xmlns:wpg="http://schemas.microsoft.com/office/word/2010/wordprocessingGroup" xmlns:wpi="http://schemas.microsoft.com/office/word/2010/wordprocessingInk" xmlns:wne="http://schemas.microsoft.com/office/word/2006/wordml" xmlns:wps="http://schemas.microsoft.com/office/word/2010/wordprocessingShape" mc:Ignorable="w14 w15 w16se w16cid wp14">
   <w:p>
     <w:pPr>
-      <w:pStyle w:val="Header"/>
+      <w:pStyle w:val="Intestazione"/>
       <w:rPr>
         <w:rFonts w:cs="Arial"/>
         <w:szCs w:val="24"/>
         <w:lang w:val="it-IT"/>
       </w:rPr>
     </w:pPr>
-    <w:proofErr w:type="spellStart"/>
     <w:r>
       <w:rPr>
         <w:rFonts w:cs="Arial"/>
@@ -1189,7 +1157,6 @@
       </w:rPr>
       <w:t>Abstract</w:t>
     </w:r>
-    <w:proofErr w:type="spellEnd"/>
     <w:r>
       <w:rPr>
         <w:rFonts w:cs="Arial"/>
@@ -1235,7 +1202,7 @@
   </w:p>
   <w:p>
     <w:pPr>
-      <w:pStyle w:val="Header"/>
+      <w:pStyle w:val="Intestazione"/>
       <w:pBdr>
         <w:bottom w:val="single" w:sz="4" w:space="1" w:color="auto"/>
       </w:pBdr>
@@ -2884,7 +2851,7 @@
     <w:lvl w:ilvl="0">
       <w:start w:val="1"/>
       <w:numFmt w:val="decimal"/>
-      <w:pStyle w:val="Heading1"/>
+      <w:pStyle w:val="Titolo1"/>
       <w:lvlText w:val="%1"/>
       <w:lvlJc w:val="left"/>
       <w:pPr>
@@ -2897,7 +2864,7 @@
     <w:lvl w:ilvl="1">
       <w:start w:val="1"/>
       <w:numFmt w:val="decimal"/>
-      <w:pStyle w:val="Heading2"/>
+      <w:pStyle w:val="Titolo2"/>
       <w:lvlText w:val="%1.%2"/>
       <w:lvlJc w:val="left"/>
       <w:pPr>
@@ -2910,7 +2877,7 @@
     <w:lvl w:ilvl="2">
       <w:start w:val="1"/>
       <w:numFmt w:val="decimal"/>
-      <w:pStyle w:val="Heading3"/>
+      <w:pStyle w:val="Titolo3"/>
       <w:lvlText w:val="%1.%2.%3"/>
       <w:lvlJc w:val="left"/>
       <w:pPr>
@@ -2923,7 +2890,7 @@
     <w:lvl w:ilvl="3">
       <w:start w:val="1"/>
       <w:numFmt w:val="decimal"/>
-      <w:pStyle w:val="Heading4"/>
+      <w:pStyle w:val="Titolo4"/>
       <w:lvlText w:val="%1.%2.%3.%4"/>
       <w:lvlJc w:val="left"/>
       <w:pPr>
@@ -2936,7 +2903,7 @@
     <w:lvl w:ilvl="4">
       <w:start w:val="1"/>
       <w:numFmt w:val="decimal"/>
-      <w:pStyle w:val="Heading5"/>
+      <w:pStyle w:val="Titolo5"/>
       <w:lvlText w:val="%1.%2.%3.%4.%5"/>
       <w:lvlJc w:val="left"/>
       <w:pPr>
@@ -2949,7 +2916,7 @@
     <w:lvl w:ilvl="5">
       <w:start w:val="1"/>
       <w:numFmt w:val="decimal"/>
-      <w:pStyle w:val="Heading6"/>
+      <w:pStyle w:val="Titolo6"/>
       <w:lvlText w:val="%1.%2.%3.%4.%5.%6"/>
       <w:lvlJc w:val="left"/>
       <w:pPr>
@@ -2962,7 +2929,7 @@
     <w:lvl w:ilvl="6">
       <w:start w:val="1"/>
       <w:numFmt w:val="decimal"/>
-      <w:pStyle w:val="Heading7"/>
+      <w:pStyle w:val="Titolo7"/>
       <w:lvlText w:val="%1.%2.%3.%4.%5.%6.%7"/>
       <w:lvlJc w:val="left"/>
       <w:pPr>
@@ -2975,7 +2942,7 @@
     <w:lvl w:ilvl="7">
       <w:start w:val="1"/>
       <w:numFmt w:val="decimal"/>
-      <w:pStyle w:val="Heading8"/>
+      <w:pStyle w:val="Titolo8"/>
       <w:lvlText w:val="%1.%2.%3.%4.%5.%6.%7.%8"/>
       <w:lvlJc w:val="left"/>
       <w:pPr>
@@ -2988,7 +2955,7 @@
     <w:lvl w:ilvl="8">
       <w:start w:val="1"/>
       <w:numFmt w:val="decimal"/>
-      <w:pStyle w:val="Heading9"/>
+      <w:pStyle w:val="Titolo9"/>
       <w:lvlText w:val="%1.%2.%3.%4.%5.%6.%7.%8.%9"/>
       <w:lvlJc w:val="left"/>
       <w:pPr>
@@ -3238,7 +3205,7 @@
     </w:rPrDefault>
     <w:pPrDefault/>
   </w:docDefaults>
-  <w:latentStyles w:defLockedState="0" w:defUIPriority="0" w:defSemiHidden="0" w:defUnhideWhenUsed="0" w:defQFormat="0" w:count="376">
+  <w:latentStyles w:defLockedState="0" w:defUIPriority="0" w:defSemiHidden="0" w:defUnhideWhenUsed="0" w:defQFormat="0" w:count="375">
     <w:lsdException w:name="Normal" w:qFormat="1"/>
     <w:lsdException w:name="heading 1" w:qFormat="1"/>
     <w:lsdException w:name="heading 2" w:qFormat="1"/>
@@ -3258,6 +3225,7 @@
     <w:lsdException w:name="Strong" w:qFormat="1"/>
     <w:lsdException w:name="Emphasis" w:qFormat="1"/>
     <w:lsdException w:name="HTML Variable" w:semiHidden="1" w:unhideWhenUsed="1"/>
+    <w:lsdException w:name="Normal Table" w:semiHidden="1" w:unhideWhenUsed="1"/>
     <w:lsdException w:name="Outline List 3" w:semiHidden="1" w:unhideWhenUsed="1"/>
     <w:lsdException w:name="Table Simple 1" w:semiHidden="1" w:unhideWhenUsed="1"/>
     <w:lsdException w:name="Table Simple 2" w:semiHidden="1" w:unhideWhenUsed="1"/>
@@ -3300,7 +3268,9 @@
     <w:lsdException w:name="Table Subtle 2" w:semiHidden="1" w:unhideWhenUsed="1"/>
     <w:lsdException w:name="Table Web 1" w:semiHidden="1" w:unhideWhenUsed="1"/>
     <w:lsdException w:name="Table Web 2" w:semiHidden="1" w:unhideWhenUsed="1"/>
+    <w:lsdException w:name="Table Web 3" w:semiHidden="1" w:unhideWhenUsed="1"/>
     <w:lsdException w:name="Balloon Text" w:semiHidden="1" w:unhideWhenUsed="1"/>
+    <w:lsdException w:name="Table Theme" w:semiHidden="1" w:unhideWhenUsed="1"/>
     <w:lsdException w:name="Placeholder Text" w:semiHidden="1" w:uiPriority="99"/>
     <w:lsdException w:name="No Spacing" w:uiPriority="1" w:qFormat="1"/>
     <w:lsdException w:name="Light Shading" w:uiPriority="60"/>
@@ -3520,9 +3490,8 @@
     <w:lsdException w:name="Smart Hyperlink" w:semiHidden="1" w:uiPriority="99" w:unhideWhenUsed="1"/>
     <w:lsdException w:name="Hashtag" w:semiHidden="1" w:uiPriority="99" w:unhideWhenUsed="1"/>
     <w:lsdException w:name="Unresolved Mention" w:semiHidden="1" w:uiPriority="99" w:unhideWhenUsed="1"/>
-    <w:lsdException w:name="Smart Link" w:semiHidden="1" w:uiPriority="99" w:unhideWhenUsed="1"/>
   </w:latentStyles>
-  <w:style w:type="paragraph" w:default="1" w:styleId="Normal">
+  <w:style w:type="paragraph" w:default="1" w:styleId="Normale">
     <w:name w:val="Normal"/>
     <w:qFormat/>
     <w:rsid w:val="00C53B5D"/>
@@ -3532,10 +3501,10 @@
       <w:lang w:val="fr-FR" w:eastAsia="fr-FR"/>
     </w:rPr>
   </w:style>
-  <w:style w:type="paragraph" w:styleId="Heading1">
+  <w:style w:type="paragraph" w:styleId="Titolo1">
     <w:name w:val="heading 1"/>
-    <w:basedOn w:val="Normal"/>
-    <w:next w:val="Normal"/>
+    <w:basedOn w:val="Normale"/>
+    <w:next w:val="Normale"/>
     <w:qFormat/>
     <w:pPr>
       <w:keepNext/>
@@ -3552,11 +3521,11 @@
       <w:u w:val="single"/>
     </w:rPr>
   </w:style>
-  <w:style w:type="paragraph" w:styleId="Heading2">
+  <w:style w:type="paragraph" w:styleId="Titolo2">
     <w:name w:val="heading 2"/>
-    <w:basedOn w:val="Normal"/>
-    <w:next w:val="Normal"/>
-    <w:link w:val="Heading2Char"/>
+    <w:basedOn w:val="Normale"/>
+    <w:next w:val="Normale"/>
+    <w:link w:val="Titolo2Carattere"/>
     <w:qFormat/>
     <w:pPr>
       <w:keepNext/>
@@ -3573,10 +3542,10 @@
       <w:u w:val="single"/>
     </w:rPr>
   </w:style>
-  <w:style w:type="paragraph" w:styleId="Heading3">
+  <w:style w:type="paragraph" w:styleId="Titolo3">
     <w:name w:val="heading 3"/>
-    <w:basedOn w:val="Normal"/>
-    <w:next w:val="Normal"/>
+    <w:basedOn w:val="Normale"/>
+    <w:next w:val="Normale"/>
     <w:qFormat/>
     <w:pPr>
       <w:keepNext/>
@@ -3590,10 +3559,10 @@
       <w:b/>
     </w:rPr>
   </w:style>
-  <w:style w:type="paragraph" w:styleId="Heading4">
+  <w:style w:type="paragraph" w:styleId="Titolo4">
     <w:name w:val="heading 4"/>
-    <w:basedOn w:val="Normal"/>
-    <w:next w:val="Normal"/>
+    <w:basedOn w:val="Normale"/>
+    <w:next w:val="Normale"/>
     <w:qFormat/>
     <w:pPr>
       <w:keepNext/>
@@ -3609,10 +3578,10 @@
       <w:u w:val="single"/>
     </w:rPr>
   </w:style>
-  <w:style w:type="paragraph" w:styleId="Heading5">
+  <w:style w:type="paragraph" w:styleId="Titolo5">
     <w:name w:val="heading 5"/>
-    <w:basedOn w:val="Normal"/>
-    <w:next w:val="Normal"/>
+    <w:basedOn w:val="Normale"/>
+    <w:next w:val="Normale"/>
     <w:qFormat/>
     <w:pPr>
       <w:keepNext/>
@@ -3626,10 +3595,10 @@
       <w:u w:val="single"/>
     </w:rPr>
   </w:style>
-  <w:style w:type="paragraph" w:styleId="Heading6">
+  <w:style w:type="paragraph" w:styleId="Titolo6">
     <w:name w:val="heading 6"/>
-    <w:basedOn w:val="Normal"/>
-    <w:next w:val="Normal"/>
+    <w:basedOn w:val="Normale"/>
+    <w:next w:val="Normale"/>
     <w:qFormat/>
     <w:pPr>
       <w:keepNext/>
@@ -3643,10 +3612,10 @@
       <w:i/>
     </w:rPr>
   </w:style>
-  <w:style w:type="paragraph" w:styleId="Heading7">
+  <w:style w:type="paragraph" w:styleId="Titolo7">
     <w:name w:val="heading 7"/>
-    <w:basedOn w:val="Normal"/>
-    <w:next w:val="Normal"/>
+    <w:basedOn w:val="Normale"/>
+    <w:next w:val="Normale"/>
     <w:qFormat/>
     <w:pPr>
       <w:numPr>
@@ -3660,10 +3629,10 @@
       <w:sz w:val="20"/>
     </w:rPr>
   </w:style>
-  <w:style w:type="paragraph" w:styleId="Heading8">
+  <w:style w:type="paragraph" w:styleId="Titolo8">
     <w:name w:val="heading 8"/>
-    <w:basedOn w:val="Normal"/>
-    <w:next w:val="Normal"/>
+    <w:basedOn w:val="Normale"/>
+    <w:next w:val="Normale"/>
     <w:qFormat/>
     <w:pPr>
       <w:numPr>
@@ -3678,10 +3647,10 @@
       <w:sz w:val="20"/>
     </w:rPr>
   </w:style>
-  <w:style w:type="paragraph" w:styleId="Heading9">
+  <w:style w:type="paragraph" w:styleId="Titolo9">
     <w:name w:val="heading 9"/>
-    <w:basedOn w:val="Normal"/>
-    <w:next w:val="Normal"/>
+    <w:basedOn w:val="Normale"/>
+    <w:next w:val="Normale"/>
     <w:qFormat/>
     <w:pPr>
       <w:numPr>
@@ -3697,13 +3666,13 @@
       <w:sz w:val="18"/>
     </w:rPr>
   </w:style>
-  <w:style w:type="character" w:default="1" w:styleId="DefaultParagraphFont">
+  <w:style w:type="character" w:default="1" w:styleId="Carpredefinitoparagrafo">
     <w:name w:val="Default Paragraph Font"/>
     <w:uiPriority w:val="1"/>
     <w:semiHidden/>
     <w:unhideWhenUsed/>
   </w:style>
-  <w:style w:type="table" w:default="1" w:styleId="TableNormal">
+  <w:style w:type="table" w:default="1" w:styleId="Tabellanormale">
     <w:name w:val="Normal Table"/>
     <w:uiPriority w:val="99"/>
     <w:semiHidden/>
@@ -3718,7 +3687,7 @@
       </w:tblCellMar>
     </w:tblPr>
   </w:style>
-  <w:style w:type="numbering" w:default="1" w:styleId="NoList">
+  <w:style w:type="numbering" w:default="1" w:styleId="Nessunelenco">
     <w:name w:val="No List"/>
     <w:uiPriority w:val="99"/>
     <w:semiHidden/>
@@ -3726,7 +3695,7 @@
   </w:style>
   <w:style w:type="paragraph" w:customStyle="1" w:styleId="OmniPage3">
     <w:name w:val="OmniPage #3"/>
-    <w:basedOn w:val="Normal"/>
+    <w:basedOn w:val="Normale"/>
     <w:rPr>
       <w:snapToGrid w:val="0"/>
       <w:lang w:val="de-DE" w:eastAsia="de-DE"/>
@@ -3734,7 +3703,7 @@
   </w:style>
   <w:style w:type="paragraph" w:customStyle="1" w:styleId="OmniPage4">
     <w:name w:val="OmniPage #4"/>
-    <w:basedOn w:val="Normal"/>
+    <w:basedOn w:val="Normale"/>
     <w:rPr>
       <w:snapToGrid w:val="0"/>
       <w:lang w:val="de-DE" w:eastAsia="de-DE"/>
@@ -3742,7 +3711,7 @@
   </w:style>
   <w:style w:type="paragraph" w:customStyle="1" w:styleId="OmniPage5">
     <w:name w:val="OmniPage #5"/>
-    <w:basedOn w:val="Normal"/>
+    <w:basedOn w:val="Normale"/>
     <w:rPr>
       <w:snapToGrid w:val="0"/>
       <w:lang w:val="de-DE" w:eastAsia="de-DE"/>
@@ -3750,7 +3719,7 @@
   </w:style>
   <w:style w:type="paragraph" w:customStyle="1" w:styleId="OmniPage1">
     <w:name w:val="OmniPage #1"/>
-    <w:basedOn w:val="Normal"/>
+    <w:basedOn w:val="Normale"/>
     <w:rPr>
       <w:snapToGrid w:val="0"/>
       <w:lang w:val="de-DE" w:eastAsia="de-DE"/>
@@ -3758,7 +3727,7 @@
   </w:style>
   <w:style w:type="paragraph" w:customStyle="1" w:styleId="OmniPage2">
     <w:name w:val="OmniPage #2"/>
-    <w:basedOn w:val="Normal"/>
+    <w:basedOn w:val="Normale"/>
     <w:rPr>
       <w:snapToGrid w:val="0"/>
       <w:lang w:val="de-DE" w:eastAsia="de-DE"/>
@@ -3766,17 +3735,17 @@
   </w:style>
   <w:style w:type="paragraph" w:customStyle="1" w:styleId="OmniPage6">
     <w:name w:val="OmniPage #6"/>
-    <w:basedOn w:val="Normal"/>
+    <w:basedOn w:val="Normale"/>
     <w:rPr>
       <w:rFonts w:ascii="Arial Narrow" w:hAnsi="Arial Narrow"/>
       <w:snapToGrid w:val="0"/>
       <w:lang w:val="de-DE" w:eastAsia="de-DE"/>
     </w:rPr>
   </w:style>
-  <w:style w:type="paragraph" w:styleId="TOC1">
+  <w:style w:type="paragraph" w:styleId="Sommario1">
     <w:name w:val="toc 1"/>
-    <w:basedOn w:val="Normal"/>
-    <w:next w:val="Normal"/>
+    <w:basedOn w:val="Normale"/>
+    <w:next w:val="Normale"/>
     <w:autoRedefine/>
     <w:uiPriority w:val="39"/>
     <w:pPr>
@@ -3790,89 +3759,89 @@
       <w:noProof/>
     </w:rPr>
   </w:style>
-  <w:style w:type="paragraph" w:styleId="TOC2">
+  <w:style w:type="paragraph" w:styleId="Sommario2">
     <w:name w:val="toc 2"/>
-    <w:basedOn w:val="Normal"/>
-    <w:next w:val="Normal"/>
+    <w:basedOn w:val="Normale"/>
+    <w:next w:val="Normale"/>
     <w:autoRedefine/>
     <w:uiPriority w:val="39"/>
     <w:pPr>
       <w:ind w:left="200"/>
     </w:pPr>
   </w:style>
-  <w:style w:type="paragraph" w:styleId="TOC3">
+  <w:style w:type="paragraph" w:styleId="Sommario3">
     <w:name w:val="toc 3"/>
-    <w:basedOn w:val="Normal"/>
-    <w:next w:val="Normal"/>
+    <w:basedOn w:val="Normale"/>
+    <w:next w:val="Normale"/>
     <w:autoRedefine/>
     <w:semiHidden/>
     <w:pPr>
       <w:ind w:left="400"/>
     </w:pPr>
   </w:style>
-  <w:style w:type="paragraph" w:styleId="TOC4">
+  <w:style w:type="paragraph" w:styleId="Sommario4">
     <w:name w:val="toc 4"/>
-    <w:basedOn w:val="Normal"/>
-    <w:next w:val="Normal"/>
+    <w:basedOn w:val="Normale"/>
+    <w:next w:val="Normale"/>
     <w:autoRedefine/>
     <w:semiHidden/>
     <w:pPr>
       <w:ind w:left="600"/>
     </w:pPr>
   </w:style>
-  <w:style w:type="paragraph" w:styleId="TOC5">
+  <w:style w:type="paragraph" w:styleId="Sommario5">
     <w:name w:val="toc 5"/>
-    <w:basedOn w:val="Normal"/>
-    <w:next w:val="Normal"/>
+    <w:basedOn w:val="Normale"/>
+    <w:next w:val="Normale"/>
     <w:autoRedefine/>
     <w:semiHidden/>
     <w:pPr>
       <w:ind w:left="800"/>
     </w:pPr>
   </w:style>
-  <w:style w:type="paragraph" w:styleId="TOC6">
+  <w:style w:type="paragraph" w:styleId="Sommario6">
     <w:name w:val="toc 6"/>
-    <w:basedOn w:val="Normal"/>
-    <w:next w:val="Normal"/>
+    <w:basedOn w:val="Normale"/>
+    <w:next w:val="Normale"/>
     <w:autoRedefine/>
     <w:semiHidden/>
     <w:pPr>
       <w:ind w:left="1000"/>
     </w:pPr>
   </w:style>
-  <w:style w:type="paragraph" w:styleId="TOC7">
+  <w:style w:type="paragraph" w:styleId="Sommario7">
     <w:name w:val="toc 7"/>
-    <w:basedOn w:val="Normal"/>
-    <w:next w:val="Normal"/>
+    <w:basedOn w:val="Normale"/>
+    <w:next w:val="Normale"/>
     <w:autoRedefine/>
     <w:semiHidden/>
     <w:pPr>
       <w:ind w:left="1200"/>
     </w:pPr>
   </w:style>
-  <w:style w:type="paragraph" w:styleId="TOC8">
+  <w:style w:type="paragraph" w:styleId="Sommario8">
     <w:name w:val="toc 8"/>
-    <w:basedOn w:val="Normal"/>
-    <w:next w:val="Normal"/>
+    <w:basedOn w:val="Normale"/>
+    <w:next w:val="Normale"/>
     <w:autoRedefine/>
     <w:semiHidden/>
     <w:pPr>
       <w:ind w:left="1400"/>
     </w:pPr>
   </w:style>
-  <w:style w:type="paragraph" w:styleId="TOC9">
+  <w:style w:type="paragraph" w:styleId="Sommario9">
     <w:name w:val="toc 9"/>
-    <w:basedOn w:val="Normal"/>
-    <w:next w:val="Normal"/>
+    <w:basedOn w:val="Normale"/>
+    <w:next w:val="Normale"/>
     <w:autoRedefine/>
     <w:semiHidden/>
     <w:pPr>
       <w:ind w:left="1600"/>
     </w:pPr>
   </w:style>
-  <w:style w:type="paragraph" w:styleId="Header">
+  <w:style w:type="paragraph" w:styleId="Intestazione">
     <w:name w:val="header"/>
-    <w:basedOn w:val="Normal"/>
+    <w:basedOn w:val="Normale"/>
     <w:pPr>
       <w:tabs>
         <w:tab w:val="center" w:pos="4536"/>
@@ -3880,9 +3849,9 @@
       </w:tabs>
     </w:pPr>
   </w:style>
-  <w:style w:type="paragraph" w:styleId="Footer">
+  <w:style w:type="paragraph" w:styleId="Pidipagina">
     <w:name w:val="footer"/>
-    <w:basedOn w:val="Normal"/>
+    <w:basedOn w:val="Normale"/>
     <w:pPr>
       <w:tabs>
         <w:tab w:val="center" w:pos="4536"/>
@@ -3890,43 +3859,43 @@
       </w:tabs>
     </w:pPr>
   </w:style>
-  <w:style w:type="character" w:styleId="PageNumber">
+  <w:style w:type="character" w:styleId="Numeropagina">
     <w:name w:val="page number"/>
-    <w:basedOn w:val="DefaultParagraphFont"/>
+    <w:basedOn w:val="Carpredefinitoparagrafo"/>
   </w:style>
   <w:style w:type="paragraph" w:customStyle="1" w:styleId="OmniPage7">
     <w:name w:val="OmniPage #7"/>
-    <w:basedOn w:val="Normal"/>
+    <w:basedOn w:val="Normale"/>
     <w:rPr>
       <w:rFonts w:ascii="Times New Roman" w:hAnsi="Times New Roman"/>
       <w:snapToGrid w:val="0"/>
       <w:lang w:val="de-DE" w:eastAsia="de-DE"/>
     </w:rPr>
   </w:style>
-  <w:style w:type="paragraph" w:styleId="BodyText">
+  <w:style w:type="paragraph" w:styleId="Corpotesto">
     <w:name w:val="Body Text"/>
-    <w:basedOn w:val="Normal"/>
+    <w:basedOn w:val="Normale"/>
     <w:rPr>
       <w:b/>
     </w:rPr>
   </w:style>
-  <w:style w:type="paragraph" w:styleId="BodyText2">
+  <w:style w:type="paragraph" w:styleId="Corpodeltesto2">
     <w:name w:val="Body Text 2"/>
-    <w:basedOn w:val="Normal"/>
+    <w:basedOn w:val="Normale"/>
     <w:pPr>
       <w:jc w:val="center"/>
     </w:pPr>
   </w:style>
-  <w:style w:type="paragraph" w:styleId="BodyText3">
+  <w:style w:type="paragraph" w:styleId="Corpodeltesto3">
     <w:name w:val="Body Text 3"/>
-    <w:basedOn w:val="Normal"/>
+    <w:basedOn w:val="Normale"/>
     <w:rPr>
       <w:u w:val="single"/>
     </w:rPr>
   </w:style>
-  <w:style w:type="paragraph" w:styleId="NormalWeb">
+  <w:style w:type="paragraph" w:styleId="NormaleWeb">
     <w:name w:val="Normal (Web)"/>
-    <w:basedOn w:val="Normal"/>
+    <w:basedOn w:val="Normale"/>
     <w:pPr>
       <w:spacing w:before="100" w:beforeAutospacing="1" w:after="100" w:afterAutospacing="1"/>
     </w:pPr>
@@ -3935,17 +3904,17 @@
       <w:szCs w:val="24"/>
     </w:rPr>
   </w:style>
-  <w:style w:type="paragraph" w:styleId="BodyTextIndent">
+  <w:style w:type="paragraph" w:styleId="Rientrocorpodeltesto">
     <w:name w:val="Body Text Indent"/>
-    <w:basedOn w:val="Normal"/>
+    <w:basedOn w:val="Normale"/>
     <w:pPr>
       <w:ind w:left="72"/>
     </w:pPr>
   </w:style>
   <w:style w:type="paragraph" w:customStyle="1" w:styleId="H2">
     <w:name w:val="H2"/>
-    <w:basedOn w:val="Normal"/>
-    <w:next w:val="Normal"/>
+    <w:basedOn w:val="Normale"/>
+    <w:next w:val="Normale"/>
     <w:pPr>
       <w:keepNext/>
       <w:spacing w:before="100" w:after="100"/>
@@ -3965,35 +3934,35 @@
       <w:b/>
     </w:rPr>
   </w:style>
-  <w:style w:type="character" w:styleId="Hyperlink">
+  <w:style w:type="character" w:styleId="Collegamentoipertestuale">
     <w:name w:val="Hyperlink"/>
-    <w:basedOn w:val="DefaultParagraphFont"/>
+    <w:basedOn w:val="Carpredefinitoparagrafo"/>
     <w:uiPriority w:val="99"/>
     <w:rPr>
       <w:color w:val="0000FF"/>
       <w:u w:val="single"/>
     </w:rPr>
   </w:style>
-  <w:style w:type="character" w:styleId="FollowedHyperlink">
+  <w:style w:type="character" w:styleId="Collegamentovisitato">
     <w:name w:val="FollowedHyperlink"/>
-    <w:basedOn w:val="DefaultParagraphFont"/>
+    <w:basedOn w:val="Carpredefinitoparagrafo"/>
     <w:rPr>
       <w:color w:val="800080"/>
       <w:u w:val="single"/>
     </w:rPr>
   </w:style>
-  <w:style w:type="character" w:styleId="Emphasis">
+  <w:style w:type="character" w:styleId="Enfasicorsivo">
     <w:name w:val="Emphasis"/>
-    <w:basedOn w:val="DefaultParagraphFont"/>
+    <w:basedOn w:val="Carpredefinitoparagrafo"/>
     <w:qFormat/>
     <w:rPr>
       <w:i/>
       <w:iCs/>
     </w:rPr>
   </w:style>
-  <w:style w:type="table" w:styleId="TableGrid">
+  <w:style w:type="table" w:styleId="Grigliatabella">
     <w:name w:val="Table Grid"/>
-    <w:basedOn w:val="TableNormal"/>
+    <w:basedOn w:val="Tabellanormale"/>
     <w:rsid w:val="007C53D3"/>
     <w:tblPr>
       <w:tblBorders>
@@ -4008,7 +3977,7 @@
   </w:style>
   <w:style w:type="paragraph" w:customStyle="1" w:styleId="Retraitnormal1">
     <w:name w:val="Retrait normal1"/>
-    <w:basedOn w:val="Normal"/>
+    <w:basedOn w:val="Normale"/>
     <w:rsid w:val="00591119"/>
     <w:pPr>
       <w:numPr>
@@ -4022,10 +3991,10 @@
       <w:lang w:eastAsia="fr-CH"/>
     </w:rPr>
   </w:style>
-  <w:style w:type="paragraph" w:styleId="BalloonText">
+  <w:style w:type="paragraph" w:styleId="Testofumetto">
     <w:name w:val="Balloon Text"/>
-    <w:basedOn w:val="Normal"/>
-    <w:link w:val="BalloonTextChar"/>
+    <w:basedOn w:val="Normale"/>
+    <w:link w:val="TestofumettoCarattere"/>
     <w:rsid w:val="00265744"/>
     <w:rPr>
       <w:rFonts w:ascii="Tahoma" w:hAnsi="Tahoma" w:cs="Tahoma"/>
@@ -4033,10 +4002,10 @@
       <w:szCs w:val="16"/>
     </w:rPr>
   </w:style>
-  <w:style w:type="character" w:customStyle="1" w:styleId="BalloonTextChar">
-    <w:name w:val="Balloon Text Char"/>
-    <w:basedOn w:val="DefaultParagraphFont"/>
-    <w:link w:val="BalloonText"/>
+  <w:style w:type="character" w:customStyle="1" w:styleId="TestofumettoCarattere">
+    <w:name w:val="Testo fumetto Carattere"/>
+    <w:basedOn w:val="Carpredefinitoparagrafo"/>
+    <w:link w:val="Testofumetto"/>
     <w:rsid w:val="00265744"/>
     <w:rPr>
       <w:rFonts w:ascii="Tahoma" w:hAnsi="Tahoma" w:cs="Tahoma"/>
@@ -4045,10 +4014,10 @@
       <w:lang w:val="fr-FR" w:eastAsia="fr-FR"/>
     </w:rPr>
   </w:style>
-  <w:style w:type="character" w:customStyle="1" w:styleId="Heading2Char">
-    <w:name w:val="Heading 2 Char"/>
-    <w:basedOn w:val="DefaultParagraphFont"/>
-    <w:link w:val="Heading2"/>
+  <w:style w:type="character" w:customStyle="1" w:styleId="Titolo2Carattere">
+    <w:name w:val="Titolo 2 Carattere"/>
+    <w:basedOn w:val="Carpredefinitoparagrafo"/>
+    <w:link w:val="Titolo2"/>
     <w:rsid w:val="00C53B5D"/>
     <w:rPr>
       <w:rFonts w:ascii="Arial" w:hAnsi="Arial"/>

</xml_diff>